<commit_message>
added checksum, additions to document
</commit_message>
<xml_diff>
--- a/OpenVTI2-Design.docx
+++ b/OpenVTI2-Design.docx
@@ -1535,15 +1535,185 @@
       </w:r>
       <w:proofErr w:type="spellEnd"/>
       <w:r>
-        <w:t xml:space="preserve"> GPS receiver, and a Max7456 overlay “Arduino shield”.  Building the OpenVTI2 requires some additional piece, and a small bit of soldering.  This section provides more details on the parts and steps for building the OpenVTI2.</w:t>
+        <w:t xml:space="preserve"> GPS receiver, and a Max7456 overlay “Arduino shield”.  Building the OpenVTI2 requires some additional piece</w:t>
+      </w:r>
+      <w:r>
+        <w:t>s</w:t>
+      </w:r>
+      <w:r>
+        <w:t>, and a small bit of soldering.  This section provides more details on the parts and steps for building the OpenVTI2.</w:t>
       </w:r>
     </w:p>
     <w:p>
       <w:r>
         <w:t>…tbd…</w:t>
+      </w:r>
+    </w:p>
+    <w:p>
+      <w:r>
+        <w:t>Components</w:t>
+      </w:r>
+    </w:p>
+    <w:p>
+      <w:pPr>
+        <w:pStyle w:val="ListParagraph"/>
+        <w:numPr>
+          <w:ilvl w:val="0"/>
+          <w:numId w:val="1"/>
+        </w:numPr>
+      </w:pPr>
+      <w:r>
+        <w:t>Arduino Mega2560 R3</w:t>
+      </w:r>
+    </w:p>
+    <w:p>
+      <w:pPr>
+        <w:pStyle w:val="ListParagraph"/>
+        <w:numPr>
+          <w:ilvl w:val="0"/>
+          <w:numId w:val="1"/>
+        </w:numPr>
+      </w:pPr>
+      <w:r>
+        <w:t>Gowoops GPS receiver board</w:t>
+      </w:r>
+    </w:p>
+    <w:p>
+      <w:pPr>
+        <w:pStyle w:val="ListParagraph"/>
+        <w:numPr>
+          <w:ilvl w:val="0"/>
+          <w:numId w:val="1"/>
+        </w:numPr>
+      </w:pPr>
+      <w:proofErr w:type="spellStart"/>
+      <w:r>
+        <w:t>TinySine</w:t>
+      </w:r>
+      <w:proofErr w:type="spellEnd"/>
+      <w:r>
+        <w:t xml:space="preserve"> OSD shield</w:t>
+      </w:r>
+    </w:p>
+    <w:p>
+      <w:pPr>
+        <w:pStyle w:val="ListParagraph"/>
+        <w:numPr>
+          <w:ilvl w:val="0"/>
+          <w:numId w:val="1"/>
+        </w:numPr>
+      </w:pPr>
+      <w:r>
+        <w:t>Small breadboard</w:t>
+      </w:r>
+    </w:p>
+    <w:p>
+      <w:pPr>
+        <w:pStyle w:val="ListParagraph"/>
+        <w:numPr>
+          <w:ilvl w:val="0"/>
+          <w:numId w:val="1"/>
+        </w:numPr>
+      </w:pPr>
+      <w:r>
+        <w:t>Male to Male jumpers</w:t>
+      </w:r>
+    </w:p>
+    <w:p>
+      <w:pPr>
+        <w:pStyle w:val="ListParagraph"/>
+        <w:numPr>
+          <w:ilvl w:val="0"/>
+          <w:numId w:val="1"/>
+        </w:numPr>
+      </w:pPr>
+      <w:r>
+        <w:t>Male to Female jumpers</w:t>
+      </w:r>
+    </w:p>
+    <w:p>
+      <w:pPr>
+        <w:pStyle w:val="ListParagraph"/>
+        <w:numPr>
+          <w:ilvl w:val="0"/>
+          <w:numId w:val="1"/>
+        </w:numPr>
+      </w:pPr>
+      <w:r>
+        <w:t>Enclosure</w:t>
+      </w:r>
+    </w:p>
+    <w:p>
+      <w:pPr>
+        <w:pStyle w:val="ListParagraph"/>
+        <w:numPr>
+          <w:ilvl w:val="0"/>
+          <w:numId w:val="1"/>
+        </w:numPr>
+      </w:pPr>
+      <w:r>
+        <w:t>Male to Female video cable</w:t>
+      </w:r>
+    </w:p>
+    <w:p>
+      <w:pPr>
+        <w:pStyle w:val="ListParagraph"/>
+        <w:numPr>
+          <w:ilvl w:val="0"/>
+          <w:numId w:val="1"/>
+        </w:numPr>
+      </w:pPr>
+      <w:r>
+        <w:t>Male to Male video cable</w:t>
+      </w:r>
+    </w:p>
+    <w:p>
+      <w:pPr>
+        <w:pStyle w:val="ListParagraph"/>
+        <w:numPr>
+          <w:ilvl w:val="0"/>
+          <w:numId w:val="1"/>
+        </w:numPr>
+      </w:pPr>
+      <w:r>
+        <w:t>USB cable (standard Arduino)</w:t>
       </w:r>
       <w:bookmarkStart w:id="0" w:name="_GoBack"/>
       <w:bookmarkEnd w:id="0"/>
+    </w:p>
+    <w:p>
+      <w:r>
+        <w:t>Build</w:t>
+      </w:r>
+    </w:p>
+    <w:p>
+      <w:pPr>
+        <w:pStyle w:val="ListParagraph"/>
+        <w:numPr>
+          <w:ilvl w:val="0"/>
+          <w:numId w:val="1"/>
+        </w:numPr>
+      </w:pPr>
+      <w:proofErr w:type="spellStart"/>
+      <w:r>
+        <w:t>TinySine</w:t>
+      </w:r>
+      <w:proofErr w:type="spellEnd"/>
+      <w:r>
+        <w:t xml:space="preserve"> OSD</w:t>
+      </w:r>
+    </w:p>
+    <w:p>
+      <w:pPr>
+        <w:pStyle w:val="ListParagraph"/>
+        <w:numPr>
+          <w:ilvl w:val="1"/>
+          <w:numId w:val="1"/>
+        </w:numPr>
+      </w:pPr>
+      <w:r>
+        <w:t>Solder female pin headers on VSYNC and HSYC connections</w:t>
+      </w:r>
     </w:p>
     <w:p>
       <w:pPr>

</xml_diff>

<commit_message>
Limit PPS duration check to Sync and TimeValid modes update documentation
</commit_message>
<xml_diff>
--- a/OpenVTI2-Design.docx
+++ b/OpenVTI2-Design.docx
@@ -35,47 +35,15 @@
     </w:p>
     <w:p>
       <w:r>
-        <w:t xml:space="preserve">The </w:t>
-      </w:r>
-      <w:proofErr w:type="spellStart"/>
-      <w:r>
-        <w:t>OpenVTI</w:t>
-      </w:r>
-      <w:proofErr w:type="spellEnd"/>
-      <w:r>
-        <w:t xml:space="preserve"> project was initiated by Michael Fulbright </w:t>
-      </w:r>
-      <w:r>
-        <w:t xml:space="preserve">in early 2017.  The </w:t>
-      </w:r>
-      <w:proofErr w:type="spellStart"/>
-      <w:r>
-        <w:t>OpenVTI</w:t>
-      </w:r>
-      <w:proofErr w:type="spellEnd"/>
-      <w:r>
-        <w:t xml:space="preserve"> project provides both hardware guidelines and code for building a GPS based VTI (video time inserter) using an Arduino “platform”.  This document describes OpenVTI2 - a “fork” in the design for the </w:t>
-      </w:r>
-      <w:proofErr w:type="spellStart"/>
-      <w:r>
-        <w:t>OpenVTI</w:t>
-      </w:r>
-      <w:proofErr w:type="spellEnd"/>
-      <w:r>
-        <w:t xml:space="preserve"> project.  </w:t>
-      </w:r>
-    </w:p>
-    <w:p>
-      <w:r>
-        <w:t xml:space="preserve">The </w:t>
-      </w:r>
-      <w:proofErr w:type="spellStart"/>
-      <w:r>
-        <w:t>OpenVTI</w:t>
-      </w:r>
-      <w:proofErr w:type="spellEnd"/>
-      <w:r>
-        <w:t xml:space="preserve"> devices shared a single primary goal of overlaying an analog video signal with information which can be used to establish an accurate time, based on UT</w:t>
+        <w:t xml:space="preserve">The OpenVTI project was initiated by Michael Fulbright </w:t>
+      </w:r>
+      <w:r>
+        <w:t xml:space="preserve">in early 2017.  The OpenVTI project provides both hardware guidelines and code for building a GPS based VTI (video time inserter) using an Arduino “platform”.  This document describes OpenVTI2 - a “fork” in the design for the OpenVTI project.  </w:t>
+      </w:r>
+    </w:p>
+    <w:p>
+      <w:r>
+        <w:t>The OpenVTI devices shared a single primary goal of overlaying an analog video signal with information which can be used to establish an accurate time, based on UT</w:t>
       </w:r>
       <w:r>
         <w:t xml:space="preserve">C </w:t>
@@ -87,31 +55,7 @@
         <w:t xml:space="preserve">Coordinated </w:t>
       </w:r>
       <w:r>
-        <w:t xml:space="preserve">Universal Time), for the VSYNC pulse at the start of each field in the analog video signal.  In this sense, they are not different from the IOTA-VTI.  The IOTA-VTI has a long history as an accurate, and successful VTI.  The </w:t>
-      </w:r>
-      <w:proofErr w:type="spellStart"/>
-      <w:r>
-        <w:t>OpenVTI</w:t>
-      </w:r>
-      <w:proofErr w:type="spellEnd"/>
-      <w:r>
-        <w:t xml:space="preserve"> differs from the IOTA-VTI via simpler construction and, importantly, a simpler approach to the time stamp information.  The IOTA-VTI is designed to both identify and correct many types of aberrant behaviors with the GPS receiver and the video signal.  The </w:t>
-      </w:r>
-      <w:proofErr w:type="spellStart"/>
-      <w:r>
-        <w:t>OpenVTI</w:t>
-      </w:r>
-      <w:proofErr w:type="spellEnd"/>
-      <w:r>
-        <w:t xml:space="preserve"> is designed to merely detect and “flag” these errors (not correct the errors).  In addition, the IOTA-VTI is a retail product that includes some level or service and support.  And, the </w:t>
-      </w:r>
-      <w:proofErr w:type="spellStart"/>
-      <w:r>
-        <w:t>OpenVTI</w:t>
-      </w:r>
-      <w:proofErr w:type="spellEnd"/>
-      <w:r>
-        <w:t xml:space="preserve"> project is a DIY (Do It Yourself) effort</w:t>
+        <w:t>Universal Time), for the VSYNC pulse at the start of each field in the analog video signal.  In this sense, they are not different from the IOTA-VTI.  The IOTA-VTI has a long history as an accurate, and successful VTI.  The OpenVTI differs from the IOTA-VTI via simpler construction and, importantly, a simpler approach to the time stamp information.  The IOTA-VTI is designed to both identify and correct many types of aberrant behaviors with the GPS receiver and the video signal.  The OpenVTI is designed to merely detect and “flag” these errors (not correct the errors).  In addition, the IOTA-VTI is a retail product that includes some level or service and support.  And, the OpenVTI project is a DIY (Do It Yourself) effort</w:t>
       </w:r>
       <w:r>
         <w:t xml:space="preserve"> with no </w:t>
@@ -122,23 +66,7 @@
     </w:p>
     <w:p>
       <w:r>
-        <w:t xml:space="preserve">The OpenVTI2 design differs from the </w:t>
-      </w:r>
-      <w:proofErr w:type="spellStart"/>
-      <w:r>
-        <w:t>OpenVTI</w:t>
-      </w:r>
-      <w:proofErr w:type="spellEnd"/>
-      <w:r>
-        <w:t xml:space="preserve"> design in that it requires an Arduino Mega2560 instead of the less expensive Arduino Uno.  In addition to the Arduino Mega2560, OpenVTI2 includes a GPS receiver “breakout board” based on a </w:t>
-      </w:r>
-      <w:proofErr w:type="spellStart"/>
-      <w:r>
-        <w:t>Ublox</w:t>
-      </w:r>
-      <w:proofErr w:type="spellEnd"/>
-      <w:r>
-        <w:t xml:space="preserve"> GPS receiver chip and a</w:t>
+        <w:t>The OpenVTI2 design differs from the OpenVTI design in that it requires an Arduino Mega2560 instead of the less expensive Arduino Uno.  In addition to the Arduino Mega2560, OpenVTI2 includes a GPS receiver “breakout board” based on a Ublox GPS receiver chip and a</w:t>
       </w:r>
       <w:r>
         <w:t>n</w:t>
@@ -1201,23 +1129,7 @@
         </w:numPr>
       </w:pPr>
       <w:r>
-        <w:t xml:space="preserve">$PUBX,04 (proprietary sentence defined by </w:t>
-      </w:r>
-      <w:proofErr w:type="spellStart"/>
-      <w:r>
-        <w:t>Ublox</w:t>
-      </w:r>
-      <w:proofErr w:type="spellEnd"/>
-      <w:r>
-        <w:t xml:space="preserve">.  See the </w:t>
-      </w:r>
-      <w:proofErr w:type="spellStart"/>
-      <w:r>
-        <w:t>Ublox</w:t>
-      </w:r>
-      <w:proofErr w:type="spellEnd"/>
-      <w:r>
-        <w:t xml:space="preserve"> documentation for details)</w:t>
+        <w:t>$PUBX,04 (proprietary sentence defined by Ublox.  See the Ublox documentation for details)</w:t>
       </w:r>
     </w:p>
     <w:p>
@@ -1562,15 +1474,7 @@
     </w:p>
     <w:p>
       <w:r>
-        <w:t xml:space="preserve">OpenVTI2 comprises three main components: an Arduino Mega 2560 R3 board, a GPS receiver board based on a </w:t>
-      </w:r>
-      <w:proofErr w:type="spellStart"/>
-      <w:r>
-        <w:t>Ublox</w:t>
-      </w:r>
-      <w:proofErr w:type="spellEnd"/>
-      <w:r>
-        <w:t xml:space="preserve"> GPS receiver, and a Max7456 overlay “Arduino shield”.  Building the OpenVTI2 requires some additional piece</w:t>
+        <w:t>OpenVTI2 comprises three main components: an Arduino Mega 2560 R3 board, a GPS receiver board based on a Ublox GPS receiver, and a Max7456 overlay “Arduino shield”.  Building the OpenVTI2 requires some additional piece</w:t>
       </w:r>
       <w:r>
         <w:t>s</w:t>
@@ -1622,13 +1526,8 @@
           <w:numId w:val="1"/>
         </w:numPr>
       </w:pPr>
-      <w:proofErr w:type="spellStart"/>
-      <w:r>
-        <w:t>TinySine</w:t>
-      </w:r>
-      <w:proofErr w:type="spellEnd"/>
-      <w:r>
-        <w:t xml:space="preserve"> OSD shield</w:t>
+      <w:r>
+        <w:t>TinySine OSD shield</w:t>
       </w:r>
     </w:p>
     <w:p>
@@ -1743,13 +1642,8 @@
           <w:numId w:val="1"/>
         </w:numPr>
       </w:pPr>
-      <w:proofErr w:type="spellStart"/>
-      <w:r>
-        <w:t>TinySine</w:t>
-      </w:r>
-      <w:proofErr w:type="spellEnd"/>
-      <w:r>
-        <w:t xml:space="preserve"> OSD</w:t>
+      <w:r>
+        <w:t>TinySine OSD</w:t>
       </w:r>
       <w:r>
         <w:t xml:space="preserve"> shield</w:t>
@@ -1800,23 +1694,7 @@
         </w:numPr>
       </w:pPr>
       <w:r>
-        <w:t xml:space="preserve">Note: Shield in this diagram is depicted with a bare proto shield plus </w:t>
-      </w:r>
-      <w:proofErr w:type="spellStart"/>
-      <w:r>
-        <w:t>Hsync</w:t>
-      </w:r>
-      <w:proofErr w:type="spellEnd"/>
-      <w:r>
-        <w:t>/</w:t>
-      </w:r>
-      <w:proofErr w:type="spellStart"/>
-      <w:r>
-        <w:t>Vsync</w:t>
-      </w:r>
-      <w:proofErr w:type="spellEnd"/>
-      <w:r>
-        <w:t xml:space="preserve"> pins</w:t>
+        <w:t>Note: Shield in this diagram is depicted with a bare proto shield plus Hsync/Vsync pins</w:t>
       </w:r>
     </w:p>
     <w:p>
@@ -1879,15 +1757,7 @@
         </w:numPr>
       </w:pPr>
       <w:r>
-        <w:t xml:space="preserve">Connect GPS receiver board to </w:t>
-      </w:r>
-      <w:proofErr w:type="spellStart"/>
-      <w:r>
-        <w:t>Mega+Shield</w:t>
-      </w:r>
-      <w:proofErr w:type="spellEnd"/>
-      <w:r>
-        <w:t xml:space="preserve"> with male to female jumpers</w:t>
+        <w:t>Connect GPS receiver board to Mega+Shield with male to female jumpers</w:t>
       </w:r>
     </w:p>
     <w:p>
@@ -2084,15 +1954,7 @@
         </w:numPr>
       </w:pPr>
       <w:r>
-        <w:t>Set the Port (</w:t>
-      </w:r>
-      <w:proofErr w:type="spellStart"/>
-      <w:r>
-        <w:t>COMx</w:t>
-      </w:r>
-      <w:proofErr w:type="spellEnd"/>
-      <w:r>
-        <w:t>)</w:t>
+        <w:t>Set the Port (COMx)</w:t>
       </w:r>
     </w:p>
     <w:p>
@@ -2229,6 +2091,91 @@
         <w:pStyle w:val="Heading2"/>
       </w:pPr>
       <w:r>
+        <w:t>Operating Modes (states)</w:t>
+      </w:r>
+    </w:p>
+    <w:p>
+      <w:r>
+        <w:t>There are six states for the device:</w:t>
+      </w:r>
+    </w:p>
+    <w:p>
+      <w:pPr>
+        <w:pStyle w:val="ListParagraph"/>
+        <w:numPr>
+          <w:ilvl w:val="0"/>
+          <w:numId w:val="1"/>
+        </w:numPr>
+      </w:pPr>
+      <w:r>
+        <w:t>Init – Startup and initialization of the GPS receiver and OSD board.</w:t>
+      </w:r>
+    </w:p>
+    <w:p>
+      <w:pPr>
+        <w:pStyle w:val="ListParagraph"/>
+        <w:numPr>
+          <w:ilvl w:val="0"/>
+          <w:numId w:val="1"/>
+        </w:numPr>
+      </w:pPr>
+      <w:r>
+        <w:t>WaitingForGPS – Waiting for valid PPS signals from the GPS receiver.</w:t>
+      </w:r>
+    </w:p>
+    <w:p>
+      <w:pPr>
+        <w:pStyle w:val="ListParagraph"/>
+        <w:numPr>
+          <w:ilvl w:val="0"/>
+          <w:numId w:val="1"/>
+        </w:numPr>
+      </w:pPr>
+      <w:r>
+        <w:t>Syncing – Synchronizing the internal second counts with the PPS and NMEA data from the GPS receiver.</w:t>
+      </w:r>
+    </w:p>
+    <w:p>
+      <w:pPr>
+        <w:pStyle w:val="ListParagraph"/>
+        <w:numPr>
+          <w:ilvl w:val="0"/>
+          <w:numId w:val="1"/>
+        </w:numPr>
+      </w:pPr>
+      <w:r>
+        <w:t>TimeValid – Current internal time is valid.</w:t>
+      </w:r>
+    </w:p>
+    <w:p>
+      <w:pPr>
+        <w:pStyle w:val="ListParagraph"/>
+        <w:numPr>
+          <w:ilvl w:val="0"/>
+          <w:numId w:val="1"/>
+        </w:numPr>
+      </w:pPr>
+      <w:r>
+        <w:t>Error – The device encountered and error and will try to restart.</w:t>
+      </w:r>
+    </w:p>
+    <w:p>
+      <w:pPr>
+        <w:pStyle w:val="ListParagraph"/>
+        <w:numPr>
+          <w:ilvl w:val="0"/>
+          <w:numId w:val="1"/>
+        </w:numPr>
+      </w:pPr>
+      <w:r>
+        <w:t>Fail – The device encountered an unrecoverable error.</w:t>
+      </w:r>
+    </w:p>
+    <w:p>
+      <w:pPr>
+        <w:pStyle w:val="Heading2"/>
+      </w:pPr>
+      <w:r>
         <w:t>PPS Interrupt</w:t>
       </w:r>
       <w:r>
@@ -2249,31 +2196,13 @@
         <w:t>, incrementing the HH:MM:SS second count for the current “system time”,</w:t>
       </w:r>
       <w:r>
-        <w:t xml:space="preserve"> and determining the main “state changes” in the system: from </w:t>
-      </w:r>
-      <w:proofErr w:type="spellStart"/>
-      <w:r>
-        <w:t>WaitingForGPS</w:t>
-      </w:r>
-      <w:proofErr w:type="spellEnd"/>
-      <w:r>
-        <w:t xml:space="preserve">, to Syncing, to </w:t>
-      </w:r>
-      <w:proofErr w:type="spellStart"/>
-      <w:r>
-        <w:t>TimeValid</w:t>
-      </w:r>
-      <w:proofErr w:type="spellEnd"/>
-      <w:r>
-        <w:t xml:space="preserve">.   If this routine detects a PPS validation error, it transitions the system to </w:t>
-      </w:r>
-      <w:proofErr w:type="spellStart"/>
-      <w:r>
-        <w:t>ErrorMode</w:t>
-      </w:r>
-      <w:proofErr w:type="spellEnd"/>
-      <w:r>
-        <w:t xml:space="preserve">.  </w:t>
+        <w:t xml:space="preserve"> and determining the main “state changes” in the system: from WaitingForGPS, to Syncing, to TimeValid.   If this routine detects a PPS validation error</w:t>
+      </w:r>
+      <w:r>
+        <w:t xml:space="preserve"> during the Syncing or TimeValid mode</w:t>
+      </w:r>
+      <w:r>
+        <w:t xml:space="preserve">, it transitions the system to ErrorMode.  </w:t>
       </w:r>
     </w:p>
     <w:p>
@@ -2281,6 +2210,7 @@
         <w:pStyle w:val="Heading2"/>
       </w:pPr>
       <w:r>
+        <w:lastRenderedPageBreak/>
         <w:t>VSYNC Interrupt</w:t>
       </w:r>
       <w:r>
@@ -2305,11 +2235,7 @@
         <w:t xml:space="preserve">OpenVTI2 echoes the </w:t>
       </w:r>
       <w:r>
-        <w:t xml:space="preserve">NMEA sentences from the GPS receiver to the Arduino’s USB port.  For these characters received over the serial port connected to the GPS receiver, OpenVTI2 echoes each character to the Arduino’s USB port as the </w:t>
-      </w:r>
-      <w:r>
-        <w:lastRenderedPageBreak/>
-        <w:t>character is received from the GPS receiver.  OpenVT2 also sends a “marker” string to the USB port at each PPS from the GPS receiver.  For the PPS markers, OpenVTI2 writes the PPS marker to the USB port from the PPS ISR.  Similarly, OpenVTI2 sends a marker to the USB port for each VSYNC pulse (sent from the VSYNC ISR).</w:t>
+        <w:t>NMEA sentences from the GPS receiver to the Arduino’s USB port.  For these characters received over the serial port connected to the GPS receiver, OpenVTI2 echoes each character to the Arduino’s USB port as the character is received from the GPS receiver.  OpenVT2 also sends a “marker” string to the USB port at each PPS from the GPS receiver.  For the PPS markers, OpenVTI2 writes the PPS marker to the USB port from the PPS ISR.  Similarly, OpenVTI2 sends a marker to the USB port for each VSYNC pulse (sent from the VSYNC ISR).</w:t>
       </w:r>
     </w:p>
     <w:p>
@@ -2325,23 +2251,7 @@
         <w:t>OpenVTI2 reads the incoming serial port data from the GPS receiver via a polling loop in the system’s main process/routine.  OpenVTI2 reads data from the serial port until it collects a single, complete NMEA sentence.  After receiving a complete sentence, OpenVTI2 parses the data from the NMEA sentence and stores the data in an internal structure.</w:t>
       </w:r>
       <w:r>
-        <w:t xml:space="preserve">  After parsing a PUB04 sentence while in </w:t>
-      </w:r>
-      <w:proofErr w:type="spellStart"/>
-      <w:r>
-        <w:t>TimeValid</w:t>
-      </w:r>
-      <w:proofErr w:type="spellEnd"/>
-      <w:r>
-        <w:t xml:space="preserve"> mode, </w:t>
-      </w:r>
-      <w:proofErr w:type="spellStart"/>
-      <w:r>
-        <w:t>OpenVTI</w:t>
-      </w:r>
-      <w:proofErr w:type="spellEnd"/>
-      <w:r>
-        <w:t xml:space="preserve"> verifies that the HH:MM:SS fields from PUBX04 sentence matches the current internal HH:MM:SS count.  If these values do not match, the system goes to Error Mode.</w:t>
+        <w:t xml:space="preserve">  After parsing a PUB04 sentence while in TimeValid mode, OpenVTI verifies that the HH:MM:SS fields from PUBX04 sentence matches the current internal HH:MM:SS count.  If these values do not match, the system goes to Error Mode.</w:t>
       </w:r>
     </w:p>
     <w:p>

</xml_diff>